<commit_message>
Refactor duplicate_id_map to its own class UniqueIdsManager Tests for UniqueIdsManager Refactor Mailmerge.parts to be more flexible for handling different categories of parts Refactor settings with the new category of parts
</commit_message>
<xml_diff>
--- a/tests/test_footnote_header_footer.docx
+++ b/tests/test_footnote_header_footer.docx
@@ -24,41 +24,74 @@
       <w:r>
         <w:t xml:space="preserve"> </w:t>
       </w:r>
-      <w:r>
-        <w:fldChar w:fldCharType="begin"/>
-      </w:r>
-      <w:r>
-        <w:instrText xml:space="preserve"> MERGEFIELD fieldname \* MERGEFORMAT </w:instrText>
-      </w:r>
-      <w:r>
-        <w:fldChar w:fldCharType="separate"/>
-      </w:r>
-      <w:r>
-        <w:rPr>
-          <w:noProof/>
-        </w:rPr>
-        <w:t>«fieldname»</w:t>
-      </w:r>
-      <w:r>
-        <w:rPr>
-          <w:noProof/>
-        </w:rPr>
-        <w:fldChar w:fldCharType="end"/>
-      </w:r>
+      <w:fldSimple w:instr=" MERGEFIELD fieldname \* MERGEFORMAT ">
+        <w:r>
+          <w:rPr>
+            <w:noProof/>
+          </w:rPr>
+          <w:t>«fieldname»</w:t>
+        </w:r>
+      </w:fldSimple>
       <w:bookmarkEnd w:id="0"/>
       <w:bookmarkEnd w:id="1"/>
+    </w:p>
+    <w:p>
+      <w:pPr>
+        <w:rPr>
+          <w:noProof/>
+        </w:rPr>
+      </w:pPr>
+      <w:r>
+        <w:rPr>
+          <w:noProof/>
+        </w:rPr>
+        <w:br w:type="page"/>
+      </w:r>
+    </w:p>
+    <w:p>
+      <w:pPr>
+        <w:rPr>
+          <w:noProof/>
+        </w:rPr>
+      </w:pPr>
+      <w:r>
+        <w:rPr>
+          <w:noProof/>
+        </w:rPr>
+        <w:lastRenderedPageBreak/>
+        <w:t>Page 2</w:t>
+      </w:r>
+    </w:p>
+    <w:p>
+      <w:pPr>
+        <w:rPr>
+          <w:noProof/>
+        </w:rPr>
+      </w:pPr>
+      <w:r>
+        <w:rPr>
+          <w:noProof/>
+        </w:rPr>
+        <w:br w:type="page"/>
+      </w:r>
+    </w:p>
+    <w:p>
+      <w:pPr>
+        <w:rPr>
+          <w:noProof/>
+        </w:rPr>
+      </w:pPr>
     </w:p>
     <w:sectPr>
       <w:headerReference w:type="even" r:id="rId6"/>
       <w:headerReference w:type="default" r:id="rId7"/>
-      <w:footerReference w:type="even" r:id="rId8"/>
-      <w:footerReference w:type="default" r:id="rId9"/>
-      <w:headerReference w:type="first" r:id="rId10"/>
-      <w:footerReference w:type="first" r:id="rId11"/>
+      <w:footerReference w:type="default" r:id="rId8"/>
+      <w:headerReference w:type="first" r:id="rId9"/>
       <w:type w:val="continuous"/>
       <w:pgSz w:w="12240" w:h="15840"/>
       <w:pgMar w:top="1440" w:right="1440" w:bottom="1440" w:left="1440" w:header="708" w:footer="708" w:gutter="0"/>
       <w:cols w:space="709"/>
+      <w:titlePg/>
       <w:docGrid w:linePitch="360"/>
     </w:sectPr>
   </w:body>
@@ -95,16 +128,6 @@
   <w:p>
     <w:pPr>
       <w:pStyle w:val="Footer"/>
-    </w:pPr>
-  </w:p>
-</w:ftr>
-</file>
-
-<file path=word/footer2.xml><?xml version="1.0" encoding="utf-8"?>
-<w:ftr xmlns:wpc="http://schemas.microsoft.com/office/word/2010/wordprocessingCanvas" xmlns:cx="http://schemas.microsoft.com/office/drawing/2014/chartex" xmlns:cx1="http://schemas.microsoft.com/office/drawing/2015/9/8/chartex" xmlns:cx2="http://schemas.microsoft.com/office/drawing/2015/10/21/chartex" xmlns:cx3="http://schemas.microsoft.com/office/drawing/2016/5/9/chartex" xmlns:cx4="http://schemas.microsoft.com/office/drawing/2016/5/10/chartex" xmlns:cx5="http://schemas.microsoft.com/office/drawing/2016/5/11/chartex" xmlns:cx6="http://schemas.microsoft.com/office/drawing/2016/5/12/chartex" xmlns:cx7="http://schemas.microsoft.com/office/drawing/2016/5/13/chartex" xmlns:cx8="http://schemas.microsoft.com/office/drawing/2016/5/14/chartex" xmlns:mc="http://schemas.openxmlformats.org/markup-compatibility/2006" xmlns:aink="http://schemas.microsoft.com/office/drawing/2016/ink" xmlns:am3d="http://schemas.microsoft.com/office/drawing/2017/model3d" xmlns:o="urn:schemas-microsoft-com:office:office" xmlns:oel="http://schemas.microsoft.com/office/2019/extlst" xmlns:r="http://schemas.openxmlformats.org/officeDocument/2006/relationships" xmlns:m="http://schemas.openxmlformats.org/officeDocument/2006/math" xmlns:v="urn:schemas-microsoft-com:vml" xmlns:wp14="http://schemas.microsoft.com/office/word/2010/wordprocessingDrawing" xmlns:wp="http://schemas.openxmlformats.org/drawingml/2006/wordprocessingDrawing" xmlns:w10="urn:schemas-microsoft-com:office:word" xmlns:w="http://schemas.openxmlformats.org/wordprocessingml/2006/main" xmlns:w14="http://schemas.microsoft.com/office/word/2010/wordml" xmlns:w15="http://schemas.microsoft.com/office/word/2012/wordml" xmlns:w16cex="http://schemas.microsoft.com/office/word/2018/wordml/cex" xmlns:w16cid="http://schemas.microsoft.com/office/word/2016/wordml/cid" xmlns:w16="http://schemas.microsoft.com/office/word/2018/wordml" xmlns:w16sdtdh="http://schemas.microsoft.com/office/word/2020/wordml/sdtdatahash" xmlns:w16se="http://schemas.microsoft.com/office/word/2015/wordml/symex" xmlns:wpg="http://schemas.microsoft.com/office/word/2010/wordprocessingGroup" xmlns:wpi="http://schemas.microsoft.com/office/word/2010/wordprocessingInk" xmlns:wne="http://schemas.microsoft.com/office/word/2006/wordml" xmlns:wps="http://schemas.microsoft.com/office/word/2010/wordprocessingShape" mc:Ignorable="w14 w15 w16se w16cid w16 w16cex w16sdtdh wp14">
-  <w:p>
-    <w:pPr>
-      <w:pStyle w:val="Footer"/>
       <w:rPr>
         <w:lang w:val="fr-FR"/>
       </w:rPr>
@@ -161,16 +184,6 @@
       </w:rPr>
       <w:fldChar w:fldCharType="end"/>
     </w:r>
-  </w:p>
-</w:ftr>
-</file>
-
-<file path=word/footer3.xml><?xml version="1.0" encoding="utf-8"?>
-<w:ftr xmlns:wpc="http://schemas.microsoft.com/office/word/2010/wordprocessingCanvas" xmlns:cx="http://schemas.microsoft.com/office/drawing/2014/chartex" xmlns:cx1="http://schemas.microsoft.com/office/drawing/2015/9/8/chartex" xmlns:cx2="http://schemas.microsoft.com/office/drawing/2015/10/21/chartex" xmlns:cx3="http://schemas.microsoft.com/office/drawing/2016/5/9/chartex" xmlns:cx4="http://schemas.microsoft.com/office/drawing/2016/5/10/chartex" xmlns:cx5="http://schemas.microsoft.com/office/drawing/2016/5/11/chartex" xmlns:cx6="http://schemas.microsoft.com/office/drawing/2016/5/12/chartex" xmlns:cx7="http://schemas.microsoft.com/office/drawing/2016/5/13/chartex" xmlns:cx8="http://schemas.microsoft.com/office/drawing/2016/5/14/chartex" xmlns:mc="http://schemas.openxmlformats.org/markup-compatibility/2006" xmlns:aink="http://schemas.microsoft.com/office/drawing/2016/ink" xmlns:am3d="http://schemas.microsoft.com/office/drawing/2017/model3d" xmlns:o="urn:schemas-microsoft-com:office:office" xmlns:oel="http://schemas.microsoft.com/office/2019/extlst" xmlns:r="http://schemas.openxmlformats.org/officeDocument/2006/relationships" xmlns:m="http://schemas.openxmlformats.org/officeDocument/2006/math" xmlns:v="urn:schemas-microsoft-com:vml" xmlns:wp14="http://schemas.microsoft.com/office/word/2010/wordprocessingDrawing" xmlns:wp="http://schemas.openxmlformats.org/drawingml/2006/wordprocessingDrawing" xmlns:w10="urn:schemas-microsoft-com:office:word" xmlns:w="http://schemas.openxmlformats.org/wordprocessingml/2006/main" xmlns:w14="http://schemas.microsoft.com/office/word/2010/wordml" xmlns:w15="http://schemas.microsoft.com/office/word/2012/wordml" xmlns:w16cex="http://schemas.microsoft.com/office/word/2018/wordml/cex" xmlns:w16cid="http://schemas.microsoft.com/office/word/2016/wordml/cid" xmlns:w16="http://schemas.microsoft.com/office/word/2018/wordml" xmlns:w16sdtdh="http://schemas.microsoft.com/office/word/2020/wordml/sdtdatahash" xmlns:w16se="http://schemas.microsoft.com/office/word/2015/wordml/symex" xmlns:wpg="http://schemas.microsoft.com/office/word/2010/wordprocessingGroup" xmlns:wpi="http://schemas.microsoft.com/office/word/2010/wordprocessingInk" xmlns:wne="http://schemas.microsoft.com/office/word/2006/wordml" xmlns:wps="http://schemas.microsoft.com/office/word/2010/wordprocessingShape" mc:Ignorable="w14 w15 w16se w16cid w16 w16cex w16sdtdh wp14">
-  <w:p>
-    <w:pPr>
-      <w:pStyle w:val="Footer"/>
-    </w:pPr>
   </w:p>
 </w:ftr>
 </file>
@@ -221,14 +234,27 @@
       <w:r>
         <w:t xml:space="preserve"> </w:t>
       </w:r>
-      <w:fldSimple w:instr=" MERGEFIELD fieldname \* MERGEFORMAT ">
-        <w:r>
-          <w:rPr>
-            <w:noProof/>
-          </w:rPr>
-          <w:t>«fieldname»</w:t>
-        </w:r>
-      </w:fldSimple>
+      <w:r>
+        <w:fldChar w:fldCharType="begin"/>
+      </w:r>
+      <w:r>
+        <w:instrText xml:space="preserve"> MERGEFIELD fieldname \* MERGEFORMAT </w:instrText>
+      </w:r>
+      <w:r>
+        <w:fldChar w:fldCharType="separate"/>
+      </w:r>
+      <w:r>
+        <w:rPr>
+          <w:noProof/>
+        </w:rPr>
+        <w:t>«fieldname»</w:t>
+      </w:r>
+      <w:r>
+        <w:rPr>
+          <w:noProof/>
+        </w:rPr>
+        <w:fldChar w:fldCharType="end"/>
+      </w:r>
     </w:p>
     <w:p>
       <w:pPr>
@@ -250,6 +276,18 @@
     <w:pPr>
       <w:pStyle w:val="Header"/>
     </w:pPr>
+    <w:r>
+      <w:t xml:space="preserve">Header even: </w:t>
+    </w:r>
+    <w:r>
+      <w:fldChar w:fldCharType="begin"/>
+    </w:r>
+    <w:r>
+      <w:instrText xml:space="preserve"> MERGEFIELD headereven </w:instrText>
+    </w:r>
+    <w:r>
+      <w:fldChar w:fldCharType="end"/>
+    </w:r>
   </w:p>
 </w:hdr>
 </file>
@@ -306,6 +344,18 @@
         <w:lang w:val="fr-FR"/>
       </w:rPr>
       <w:fldChar w:fldCharType="end"/>
+    </w:r>
+    <w:r>
+      <w:rPr>
+        <w:lang w:val="fr-FR"/>
+      </w:rPr>
+      <w:tab/>
+    </w:r>
+    <w:r>
+      <w:rPr>
+        <w:lang w:val="fr-FR"/>
+      </w:rPr>
+      <w:tab/>
     </w:r>
   </w:p>
 </w:hdr>
@@ -317,6 +367,18 @@
     <w:pPr>
       <w:pStyle w:val="Header"/>
     </w:pPr>
+    <w:r>
+      <w:t xml:space="preserve">Header on first page: </w:t>
+    </w:r>
+    <w:r>
+      <w:fldChar w:fldCharType="begin"/>
+    </w:r>
+    <w:r>
+      <w:instrText xml:space="preserve"> MERGEFIELD headerfirst </w:instrText>
+    </w:r>
+    <w:r>
+      <w:fldChar w:fldCharType="end"/>
+    </w:r>
   </w:p>
 </w:hdr>
 </file>

</xml_diff>

<commit_message>
Added support for header/footer for merge_templates #17 Refactored some tests to use the generic document extraction method Added support for adding new XML files in the docx. (new headers/footers) Added support for various generation of IDs in the docx Refactored the parts so that all docx files can be handled in a generic way. Refactored the settings using the parts.
</commit_message>
<xml_diff>
--- a/tests/test_footnote_header_footer.docx
+++ b/tests/test_footnote_header_footer.docx
@@ -8,14 +8,16 @@
           <w:noProof/>
         </w:rPr>
       </w:pPr>
-      <w:bookmarkStart w:id="0" w:name="OLE_LINK1"/>
-      <w:bookmarkStart w:id="1" w:name="OLE_LINK2"/>
+      <w:bookmarkStart w:id="0" w:name="_Ref150455263"/>
+      <w:bookmarkStart w:id="1" w:name="OLE_LINK1"/>
+      <w:bookmarkStart w:id="2" w:name="OLE_LINK2"/>
       <w:r>
         <w:rPr>
           <w:rStyle w:val="FootnoteReference"/>
         </w:rPr>
         <w:footnoteReference w:id="1"/>
       </w:r>
+      <w:bookmarkEnd w:id="0"/>
       <w:proofErr w:type="gramStart"/>
       <w:r>
         <w:t>Merge :</w:t>
@@ -32,8 +34,8 @@
           <w:t>«fieldname»</w:t>
         </w:r>
       </w:fldSimple>
-      <w:bookmarkEnd w:id="0"/>
       <w:bookmarkEnd w:id="1"/>
+      <w:bookmarkEnd w:id="2"/>
     </w:p>
     <w:p>
       <w:pPr>
@@ -41,12 +43,6 @@
           <w:noProof/>
         </w:rPr>
       </w:pPr>
-      <w:r>
-        <w:rPr>
-          <w:noProof/>
-        </w:rPr>
-        <w:br w:type="page"/>
-      </w:r>
     </w:p>
     <w:p>
       <w:pPr>
@@ -54,6 +50,26 @@
           <w:noProof/>
         </w:rPr>
       </w:pPr>
+    </w:p>
+    <w:p>
+      <w:pPr>
+        <w:rPr>
+          <w:noProof/>
+        </w:rPr>
+      </w:pPr>
+      <w:r>
+        <w:rPr>
+          <w:noProof/>
+        </w:rPr>
+        <w:br w:type="page"/>
+      </w:r>
+    </w:p>
+    <w:p>
+      <w:pPr>
+        <w:rPr>
+          <w:noProof/>
+        </w:rPr>
+      </w:pPr>
       <w:r>
         <w:rPr>
           <w:noProof/>
@@ -83,10 +99,12 @@
       </w:pPr>
     </w:p>
     <w:sectPr>
-      <w:headerReference w:type="even" r:id="rId6"/>
-      <w:headerReference w:type="default" r:id="rId7"/>
-      <w:footerReference w:type="default" r:id="rId8"/>
-      <w:headerReference w:type="first" r:id="rId9"/>
+      <w:headerReference w:type="even" r:id="rId7"/>
+      <w:headerReference w:type="default" r:id="rId8"/>
+      <w:footerReference w:type="even" r:id="rId9"/>
+      <w:footerReference w:type="default" r:id="rId10"/>
+      <w:headerReference w:type="first" r:id="rId11"/>
+      <w:footerReference w:type="first" r:id="rId12"/>
       <w:type w:val="continuous"/>
       <w:pgSz w:w="12240" w:h="15840"/>
       <w:pgMar w:top="1440" w:right="1440" w:bottom="1440" w:left="1440" w:header="708" w:footer="708" w:gutter="0"/>
@@ -151,6 +169,70 @@
       <w:rPr>
         <w:lang w:val="fr-FR"/>
       </w:rPr>
+      <w:t>even</w:t>
+    </w:r>
+    <w:proofErr w:type="spellEnd"/>
+    <w:r>
+      <w:rPr>
+        <w:lang w:val="fr-FR"/>
+      </w:rPr>
+      <w:t xml:space="preserve"> page </w:t>
+    </w:r>
+    <w:r>
+      <w:rPr>
+        <w:lang w:val="fr-FR"/>
+      </w:rPr>
+      <w:fldChar w:fldCharType="begin"/>
+    </w:r>
+    <w:r>
+      <w:rPr>
+        <w:lang w:val="fr-FR"/>
+      </w:rPr>
+      <w:instrText xml:space="preserve"> MERGEFIELD footereven </w:instrText>
+    </w:r>
+    <w:r>
+      <w:rPr>
+        <w:lang w:val="fr-FR"/>
+      </w:rPr>
+      <w:fldChar w:fldCharType="end"/>
+    </w:r>
+  </w:p>
+  <w:p>
+    <w:pPr>
+      <w:pStyle w:val="Footer"/>
+    </w:pPr>
+  </w:p>
+</w:ftr>
+</file>
+
+<file path=word/footer2.xml><?xml version="1.0" encoding="utf-8"?>
+<w:ftr xmlns:wpc="http://schemas.microsoft.com/office/word/2010/wordprocessingCanvas" xmlns:cx="http://schemas.microsoft.com/office/drawing/2014/chartex" xmlns:cx1="http://schemas.microsoft.com/office/drawing/2015/9/8/chartex" xmlns:cx2="http://schemas.microsoft.com/office/drawing/2015/10/21/chartex" xmlns:cx3="http://schemas.microsoft.com/office/drawing/2016/5/9/chartex" xmlns:cx4="http://schemas.microsoft.com/office/drawing/2016/5/10/chartex" xmlns:cx5="http://schemas.microsoft.com/office/drawing/2016/5/11/chartex" xmlns:cx6="http://schemas.microsoft.com/office/drawing/2016/5/12/chartex" xmlns:cx7="http://schemas.microsoft.com/office/drawing/2016/5/13/chartex" xmlns:cx8="http://schemas.microsoft.com/office/drawing/2016/5/14/chartex" xmlns:mc="http://schemas.openxmlformats.org/markup-compatibility/2006" xmlns:aink="http://schemas.microsoft.com/office/drawing/2016/ink" xmlns:am3d="http://schemas.microsoft.com/office/drawing/2017/model3d" xmlns:o="urn:schemas-microsoft-com:office:office" xmlns:oel="http://schemas.microsoft.com/office/2019/extlst" xmlns:r="http://schemas.openxmlformats.org/officeDocument/2006/relationships" xmlns:m="http://schemas.openxmlformats.org/officeDocument/2006/math" xmlns:v="urn:schemas-microsoft-com:vml" xmlns:wp14="http://schemas.microsoft.com/office/word/2010/wordprocessingDrawing" xmlns:wp="http://schemas.openxmlformats.org/drawingml/2006/wordprocessingDrawing" xmlns:w10="urn:schemas-microsoft-com:office:word" xmlns:w="http://schemas.openxmlformats.org/wordprocessingml/2006/main" xmlns:w14="http://schemas.microsoft.com/office/word/2010/wordml" xmlns:w15="http://schemas.microsoft.com/office/word/2012/wordml" xmlns:w16cex="http://schemas.microsoft.com/office/word/2018/wordml/cex" xmlns:w16cid="http://schemas.microsoft.com/office/word/2016/wordml/cid" xmlns:w16="http://schemas.microsoft.com/office/word/2018/wordml" xmlns:w16sdtdh="http://schemas.microsoft.com/office/word/2020/wordml/sdtdatahash" xmlns:w16se="http://schemas.microsoft.com/office/word/2015/wordml/symex" xmlns:wpg="http://schemas.microsoft.com/office/word/2010/wordprocessingGroup" xmlns:wpi="http://schemas.microsoft.com/office/word/2010/wordprocessingInk" xmlns:wne="http://schemas.microsoft.com/office/word/2006/wordml" xmlns:wps="http://schemas.microsoft.com/office/word/2010/wordprocessingShape" mc:Ignorable="w14 w15 w16se w16cid w16 w16cex w16sdtdh wp14">
+  <w:p>
+    <w:pPr>
+      <w:pStyle w:val="Footer"/>
+      <w:rPr>
+        <w:lang w:val="fr-FR"/>
+      </w:rPr>
+    </w:pPr>
+    <w:proofErr w:type="spellStart"/>
+    <w:r>
+      <w:rPr>
+        <w:lang w:val="fr-FR"/>
+      </w:rPr>
+      <w:t>Footer</w:t>
+    </w:r>
+    <w:proofErr w:type="spellEnd"/>
+    <w:r>
+      <w:rPr>
+        <w:lang w:val="fr-FR"/>
+      </w:rPr>
+      <w:t xml:space="preserve"> on </w:t>
+    </w:r>
+    <w:proofErr w:type="spellStart"/>
+    <w:r>
+      <w:rPr>
+        <w:lang w:val="fr-FR"/>
+      </w:rPr>
       <w:t>every</w:t>
     </w:r>
     <w:proofErr w:type="spellEnd"/>
@@ -184,6 +266,61 @@
       </w:rPr>
       <w:fldChar w:fldCharType="end"/>
     </w:r>
+  </w:p>
+</w:ftr>
+</file>
+
+<file path=word/footer3.xml><?xml version="1.0" encoding="utf-8"?>
+<w:ftr xmlns:wpc="http://schemas.microsoft.com/office/word/2010/wordprocessingCanvas" xmlns:cx="http://schemas.microsoft.com/office/drawing/2014/chartex" xmlns:cx1="http://schemas.microsoft.com/office/drawing/2015/9/8/chartex" xmlns:cx2="http://schemas.microsoft.com/office/drawing/2015/10/21/chartex" xmlns:cx3="http://schemas.microsoft.com/office/drawing/2016/5/9/chartex" xmlns:cx4="http://schemas.microsoft.com/office/drawing/2016/5/10/chartex" xmlns:cx5="http://schemas.microsoft.com/office/drawing/2016/5/11/chartex" xmlns:cx6="http://schemas.microsoft.com/office/drawing/2016/5/12/chartex" xmlns:cx7="http://schemas.microsoft.com/office/drawing/2016/5/13/chartex" xmlns:cx8="http://schemas.microsoft.com/office/drawing/2016/5/14/chartex" xmlns:mc="http://schemas.openxmlformats.org/markup-compatibility/2006" xmlns:aink="http://schemas.microsoft.com/office/drawing/2016/ink" xmlns:am3d="http://schemas.microsoft.com/office/drawing/2017/model3d" xmlns:o="urn:schemas-microsoft-com:office:office" xmlns:oel="http://schemas.microsoft.com/office/2019/extlst" xmlns:r="http://schemas.openxmlformats.org/officeDocument/2006/relationships" xmlns:m="http://schemas.openxmlformats.org/officeDocument/2006/math" xmlns:v="urn:schemas-microsoft-com:vml" xmlns:wp14="http://schemas.microsoft.com/office/word/2010/wordprocessingDrawing" xmlns:wp="http://schemas.openxmlformats.org/drawingml/2006/wordprocessingDrawing" xmlns:w10="urn:schemas-microsoft-com:office:word" xmlns:w="http://schemas.openxmlformats.org/wordprocessingml/2006/main" xmlns:w14="http://schemas.microsoft.com/office/word/2010/wordml" xmlns:w15="http://schemas.microsoft.com/office/word/2012/wordml" xmlns:w16cex="http://schemas.microsoft.com/office/word/2018/wordml/cex" xmlns:w16cid="http://schemas.microsoft.com/office/word/2016/wordml/cid" xmlns:w16="http://schemas.microsoft.com/office/word/2018/wordml" xmlns:w16sdtdh="http://schemas.microsoft.com/office/word/2020/wordml/sdtdatahash" xmlns:w16se="http://schemas.microsoft.com/office/word/2015/wordml/symex" xmlns:wpg="http://schemas.microsoft.com/office/word/2010/wordprocessingGroup" xmlns:wpi="http://schemas.microsoft.com/office/word/2010/wordprocessingInk" xmlns:wne="http://schemas.microsoft.com/office/word/2006/wordml" xmlns:wps="http://schemas.microsoft.com/office/word/2010/wordprocessingShape" mc:Ignorable="w14 w15 w16se w16cid w16 w16cex w16sdtdh wp14">
+  <w:p>
+    <w:pPr>
+      <w:pStyle w:val="Footer"/>
+      <w:rPr>
+        <w:lang w:val="fr-FR"/>
+      </w:rPr>
+    </w:pPr>
+    <w:proofErr w:type="spellStart"/>
+    <w:r>
+      <w:rPr>
+        <w:lang w:val="fr-FR"/>
+      </w:rPr>
+      <w:t>Footer</w:t>
+    </w:r>
+    <w:proofErr w:type="spellEnd"/>
+    <w:r>
+      <w:rPr>
+        <w:lang w:val="fr-FR"/>
+      </w:rPr>
+      <w:t xml:space="preserve"> on first page </w:t>
+    </w:r>
+    <w:r>
+      <w:rPr>
+        <w:lang w:val="fr-FR"/>
+      </w:rPr>
+      <w:fldChar w:fldCharType="begin"/>
+    </w:r>
+    <w:r>
+      <w:rPr>
+        <w:lang w:val="fr-FR"/>
+      </w:rPr>
+      <w:instrText xml:space="preserve"> MERGEFIELD footerfirst </w:instrText>
+    </w:r>
+    <w:r>
+      <w:rPr>
+        <w:lang w:val="fr-FR"/>
+      </w:rPr>
+      <w:fldChar w:fldCharType="end"/>
+    </w:r>
+  </w:p>
+  <w:p>
+    <w:pPr>
+      <w:pStyle w:val="Footer"/>
+      <w:tabs>
+        <w:tab w:val="clear" w:pos="4680"/>
+        <w:tab w:val="clear" w:pos="9360"/>
+        <w:tab w:val="left" w:pos="1156"/>
+      </w:tabs>
+    </w:pPr>
   </w:p>
 </w:ftr>
 </file>
@@ -325,7 +462,7 @@
       <w:rPr>
         <w:lang w:val="fr-FR"/>
       </w:rPr>
-      <w:t xml:space="preserve"> : </w:t>
+      <w:t xml:space="preserve">: </w:t>
     </w:r>
     <w:r>
       <w:rPr>
@@ -368,7 +505,13 @@
       <w:pStyle w:val="Header"/>
     </w:pPr>
     <w:r>
-      <w:t xml:space="preserve">Header on first page: </w:t>
+      <w:t>Header on first pag</w:t>
+    </w:r>
+    <w:r>
+      <w:t>e</w:t>
+    </w:r>
+    <w:r>
+      <w:t xml:space="preserve">: </w:t>
     </w:r>
     <w:r>
       <w:fldChar w:fldCharType="begin"/>
@@ -1178,4 +1321,16 @@
   <a:objectDefaults/>
   <a:extraClrSchemeLst/>
 </a:theme>
+</file>
+
+<file path=customXml/item1.xml><?xml version="1.0" encoding="utf-8"?>
+<b:Sources xmlns:b="http://schemas.openxmlformats.org/officeDocument/2006/bibliography" xmlns="http://schemas.openxmlformats.org/officeDocument/2006/bibliography" SelectedStyle="/APASixthEditionOfficeOnline.xsl" StyleName="APA" Version="6"/>
+</file>
+
+<file path=customXml/itemProps1.xml><?xml version="1.0" encoding="utf-8"?>
+<ds:datastoreItem xmlns:ds="http://schemas.openxmlformats.org/officeDocument/2006/customXml" ds:itemID="{ADB82534-DB9D-7547-8AE4-675B03E8B10F}">
+  <ds:schemaRefs>
+    <ds:schemaRef ds:uri="http://schemas.openxmlformats.org/officeDocument/2006/bibliography"/>
+  </ds:schemaRefs>
+</ds:datastoreItem>
 </file>
</xml_diff>